<commit_message>
added new datasets to the idea doc
</commit_message>
<xml_diff>
--- a/Ideas.docx
+++ b/Ideas.docx
@@ -460,19 +460,7 @@
           <w:rPr>
             <w:rStyle w:val="Hyperlink"/>
           </w:rPr>
-          <w:t>https://www.k</w:t>
-        </w:r>
-        <w:r>
-          <w:rPr>
-            <w:rStyle w:val="Hyperlink"/>
-          </w:rPr>
-          <w:t>a</w:t>
-        </w:r>
-        <w:r>
-          <w:rPr>
-            <w:rStyle w:val="Hyperlink"/>
-          </w:rPr>
-          <w:t>ggle.com/datasets/shariful07/student-mental-health</w:t>
+          <w:t>https://www.kaggle.com/datasets/shariful07/student-mental-health</w:t>
         </w:r>
       </w:hyperlink>
     </w:p>
@@ -486,19 +474,7 @@
           <w:rPr>
             <w:rStyle w:val="Hyperlink"/>
           </w:rPr>
-          <w:t>https://www.kaggle.com/datasets/san</w:t>
-        </w:r>
-        <w:r>
-          <w:rPr>
-            <w:rStyle w:val="Hyperlink"/>
-          </w:rPr>
-          <w:t>k</w:t>
-        </w:r>
-        <w:r>
-          <w:rPr>
-            <w:rStyle w:val="Hyperlink"/>
-          </w:rPr>
-          <w:t>3t/university-student-survey</w:t>
+          <w:t>https://www.kaggle.com/datasets/sank3t/university-student-survey</w:t>
         </w:r>
       </w:hyperlink>
     </w:p>
@@ -512,31 +488,7 @@
           <w:rPr>
             <w:rStyle w:val="Hyperlink"/>
           </w:rPr>
-          <w:t>https://www.kaggle.com/</w:t>
-        </w:r>
-        <w:r>
-          <w:rPr>
-            <w:rStyle w:val="Hyperlink"/>
-          </w:rPr>
-          <w:t>d</w:t>
-        </w:r>
-        <w:r>
-          <w:rPr>
-            <w:rStyle w:val="Hyperlink"/>
-          </w:rPr>
-          <w:t>atasets/razibmustafiz/stud</w:t>
-        </w:r>
-        <w:r>
-          <w:rPr>
-            <w:rStyle w:val="Hyperlink"/>
-          </w:rPr>
-          <w:t>e</w:t>
-        </w:r>
-        <w:r>
-          <w:rPr>
-            <w:rStyle w:val="Hyperlink"/>
-          </w:rPr>
-          <w:t>nt-survey</w:t>
+          <w:t>https://www.kaggle.com/datasets/razibmustafiz/student-survey</w:t>
         </w:r>
       </w:hyperlink>
     </w:p>
@@ -549,19 +501,7 @@
           <w:rPr>
             <w:rStyle w:val="Hyperlink"/>
           </w:rPr>
-          <w:t>https://www.ka</w:t>
-        </w:r>
-        <w:r>
-          <w:rPr>
-            <w:rStyle w:val="Hyperlink"/>
-          </w:rPr>
-          <w:t>g</w:t>
-        </w:r>
-        <w:r>
-          <w:rPr>
-            <w:rStyle w:val="Hyperlink"/>
-          </w:rPr>
-          <w:t>gle.com/datasets/shariful07/nice-work-thanks-for-share</w:t>
+          <w:t>https://www.kaggle.com/datasets/shariful07/nice-work-thanks-for-share</w:t>
         </w:r>
       </w:hyperlink>
     </w:p>
@@ -575,19 +515,7 @@
           <w:rPr>
             <w:rStyle w:val="Hyperlink"/>
           </w:rPr>
-          <w:t>https://www.kaggl</w:t>
-        </w:r>
-        <w:r>
-          <w:rPr>
-            <w:rStyle w:val="Hyperlink"/>
-          </w:rPr>
-          <w:t>e</w:t>
-        </w:r>
-        <w:r>
-          <w:rPr>
-            <w:rStyle w:val="Hyperlink"/>
-          </w:rPr>
-          <w:t>.com/datasets/aljarah/xAPI-Edu-Data</w:t>
+          <w:t>https://www.kaggle.com/datasets/aljarah/xAPI-Edu-Data</w:t>
         </w:r>
       </w:hyperlink>
     </w:p>
@@ -601,25 +529,7 @@
           <w:rPr>
             <w:rStyle w:val="Hyperlink"/>
           </w:rPr>
-          <w:t>https://www.kaggle.co</w:t>
-        </w:r>
-        <w:r>
-          <w:rPr>
-            <w:rStyle w:val="Hyperlink"/>
-          </w:rPr>
-          <w:t>m</w:t>
-        </w:r>
-        <w:r>
-          <w:rPr>
-            <w:rStyle w:val="Hyperlink"/>
-          </w:rPr>
-          <w:t>/</w:t>
-        </w:r>
-        <w:r>
-          <w:rPr>
-            <w:rStyle w:val="Hyperlink"/>
-          </w:rPr>
-          <w:t>datasets/marlonferrari/elearning-student-reactions</w:t>
+          <w:t>https://www.kaggle.com/datasets/marlonferrari/elearning-student-reactions</w:t>
         </w:r>
       </w:hyperlink>
     </w:p>
@@ -635,19 +545,7 @@
           <w:rPr>
             <w:rStyle w:val="Hyperlink"/>
           </w:rPr>
-          <w:t>https://www.kaggle.com/datasets/ebouearman</w:t>
-        </w:r>
-        <w:r>
-          <w:rPr>
-            <w:rStyle w:val="Hyperlink"/>
-          </w:rPr>
-          <w:t>d</w:t>
-        </w:r>
-        <w:r>
-          <w:rPr>
-            <w:rStyle w:val="Hyperlink"/>
-          </w:rPr>
-          <w:t>59/student-learning-preferences</w:t>
+          <w:t>https://www.kaggle.com/datasets/ebouearmand59/student-learning-preferences</w:t>
         </w:r>
       </w:hyperlink>
     </w:p>
@@ -675,31 +573,7 @@
           <w:rPr>
             <w:rStyle w:val="Hyperlink"/>
           </w:rPr>
-          <w:t>https://www.kaggle</w:t>
-        </w:r>
-        <w:r>
-          <w:rPr>
-            <w:rStyle w:val="Hyperlink"/>
-          </w:rPr>
-          <w:t>.</w:t>
-        </w:r>
-        <w:r>
-          <w:rPr>
-            <w:rStyle w:val="Hyperlink"/>
-          </w:rPr>
-          <w:t>com/datasets/aljarah/</w:t>
-        </w:r>
-        <w:r>
-          <w:rPr>
-            <w:rStyle w:val="Hyperlink"/>
-          </w:rPr>
-          <w:t>x</w:t>
-        </w:r>
-        <w:r>
-          <w:rPr>
-            <w:rStyle w:val="Hyperlink"/>
-          </w:rPr>
-          <w:t>API-Edu-Data</w:t>
+          <w:t>https://www.kaggle.com/datasets/aljarah/xAPI-Edu-Data</w:t>
         </w:r>
       </w:hyperlink>
     </w:p>
@@ -715,31 +589,7 @@
           <w:rPr>
             <w:rStyle w:val="Hyperlink"/>
           </w:rPr>
-          <w:t>https://www.kaggle.com/datasets/sharif</w:t>
-        </w:r>
-        <w:r>
-          <w:rPr>
-            <w:rStyle w:val="Hyperlink"/>
-          </w:rPr>
-          <w:t>u</w:t>
-        </w:r>
-        <w:r>
-          <w:rPr>
-            <w:rStyle w:val="Hyperlink"/>
-          </w:rPr>
-          <w:t>l07/studen</w:t>
-        </w:r>
-        <w:r>
-          <w:rPr>
-            <w:rStyle w:val="Hyperlink"/>
-          </w:rPr>
-          <w:t>t</w:t>
-        </w:r>
-        <w:r>
-          <w:rPr>
-            <w:rStyle w:val="Hyperlink"/>
-          </w:rPr>
-          <w:t>-flexibility-in-online-learning</w:t>
+          <w:t>https://www.kaggle.com/datasets/shariful07/student-flexibility-in-online-learning</w:t>
         </w:r>
       </w:hyperlink>
     </w:p>
@@ -755,31 +605,7 @@
           <w:rPr>
             <w:rStyle w:val="Hyperlink"/>
           </w:rPr>
-          <w:t>https://www.kaggle.com/datasets/</w:t>
-        </w:r>
-        <w:r>
-          <w:rPr>
-            <w:rStyle w:val="Hyperlink"/>
-          </w:rPr>
-          <w:t>m</w:t>
-        </w:r>
-        <w:r>
-          <w:rPr>
-            <w:rStyle w:val="Hyperlink"/>
-          </w:rPr>
-          <w:t>dmahmudu</w:t>
-        </w:r>
-        <w:r>
-          <w:rPr>
-            <w:rStyle w:val="Hyperlink"/>
-          </w:rPr>
-          <w:t>l</w:t>
-        </w:r>
-        <w:r>
-          <w:rPr>
-            <w:rStyle w:val="Hyperlink"/>
-          </w:rPr>
-          <w:t>hasansuzan/students-adaptability-level-in-online-education</w:t>
+          <w:t>https://www.kaggle.com/datasets/mdmahmudulhasansuzan/students-adaptability-level-in-online-education</w:t>
         </w:r>
       </w:hyperlink>
     </w:p>
@@ -797,31 +623,7 @@
           <w:rPr>
             <w:rStyle w:val="Hyperlink"/>
           </w:rPr>
-          <w:t>https://www.kaggle.com/datasets/hkham</w:t>
-        </w:r>
-        <w:r>
-          <w:rPr>
-            <w:rStyle w:val="Hyperlink"/>
-          </w:rPr>
-          <w:t>n</w:t>
-        </w:r>
-        <w:r>
-          <w:rPr>
-            <w:rStyle w:val="Hyperlink"/>
-          </w:rPr>
-          <w:t>ak</w:t>
-        </w:r>
-        <w:r>
-          <w:rPr>
-            <w:rStyle w:val="Hyperlink"/>
-          </w:rPr>
-          <w:t>h</w:t>
-        </w:r>
-        <w:r>
-          <w:rPr>
-            <w:rStyle w:val="Hyperlink"/>
-          </w:rPr>
-          <w:t>alid/machine-learning-student-mark-prediction</w:t>
+          <w:t>https://www.kaggle.com/datasets/hkhamnakhalid/machine-learning-student-mark-prediction</w:t>
         </w:r>
       </w:hyperlink>
     </w:p>
@@ -888,19 +690,7 @@
           <w:rPr>
             <w:rStyle w:val="Hyperlink"/>
           </w:rPr>
-          <w:t>https://www.kaggle.com/datasets/riddhihedaoo/students-performance-during-</w:t>
-        </w:r>
-        <w:r>
-          <w:rPr>
-            <w:rStyle w:val="Hyperlink"/>
-          </w:rPr>
-          <w:t>e</w:t>
-        </w:r>
-        <w:r>
-          <w:rPr>
-            <w:rStyle w:val="Hyperlink"/>
-          </w:rPr>
-          <w:t>learning</w:t>
+          <w:t>https://www.kaggle.com/datasets/riddhihedaoo/students-performance-during-elearning</w:t>
         </w:r>
       </w:hyperlink>
     </w:p>
@@ -1011,19 +801,7 @@
           <w:rPr>
             <w:rStyle w:val="Hyperlink"/>
           </w:rPr>
-          <w:t>https://www.kaggle.com/datasets/balavashan/students-pe</w:t>
-        </w:r>
-        <w:r>
-          <w:rPr>
-            <w:rStyle w:val="Hyperlink"/>
-          </w:rPr>
-          <w:t>r</w:t>
-        </w:r>
-        <w:r>
-          <w:rPr>
-            <w:rStyle w:val="Hyperlink"/>
-          </w:rPr>
-          <w:t>formance-dataset?select=student.txt</w:t>
+          <w:t>https://www.kaggle.com/datasets/balavashan/students-performance-dataset?select=student.txt</w:t>
         </w:r>
       </w:hyperlink>
     </w:p>
@@ -1095,21 +873,7 @@
           <w:b/>
           <w:bCs/>
         </w:rPr>
-        <w:t xml:space="preserve">Student </w:t>
-      </w:r>
-      <w:r>
-        <w:rPr>
-          <w:b/>
-          <w:bCs/>
-        </w:rPr>
-        <w:t>Performance</w:t>
-      </w:r>
-      <w:r>
-        <w:rPr>
-          <w:b/>
-          <w:bCs/>
-        </w:rPr>
-        <w:t xml:space="preserve"> Dataset</w:t>
+        <w:t>Student Performance Dataset</w:t>
       </w:r>
       <w:r>
         <w:rPr>
@@ -1135,21 +899,7 @@
           <w:b/>
           <w:bCs/>
         </w:rPr>
-        <w:t xml:space="preserve">How many </w:t>
-      </w:r>
-      <w:r>
-        <w:rPr>
-          <w:b/>
-          <w:bCs/>
-        </w:rPr>
-        <w:t>Students</w:t>
-      </w:r>
-      <w:r>
-        <w:rPr>
-          <w:b/>
-          <w:bCs/>
-        </w:rPr>
-        <w:t xml:space="preserve"> Passes the exam?</w:t>
+        <w:t>How many Students Passes the exam?</w:t>
       </w:r>
     </w:p>
     <w:p>
@@ -1311,6 +1061,272 @@
             <w:bCs/>
           </w:rPr>
           <w:t>https://www.kaggle.com/datasets/sank3t/university-student-survey</w:t>
+        </w:r>
+      </w:hyperlink>
+    </w:p>
+    <w:p/>
+    <w:p/>
+    <w:p>
+      <w:pPr>
+        <w:rPr>
+          <w:b/>
+          <w:bCs/>
+          <w:sz w:val="28"/>
+          <w:szCs w:val="28"/>
+        </w:rPr>
+      </w:pPr>
+      <w:r>
+        <w:rPr>
+          <w:b/>
+          <w:bCs/>
+          <w:sz w:val="28"/>
+          <w:szCs w:val="28"/>
+        </w:rPr>
+        <w:t>Personalities</w:t>
+      </w:r>
+    </w:p>
+    <w:p>
+      <w:pPr>
+        <w:rPr>
+          <w:sz w:val="24"/>
+          <w:szCs w:val="24"/>
+        </w:rPr>
+      </w:pPr>
+      <w:hyperlink r:id="rId42" w:history="1">
+        <w:r>
+          <w:rPr>
+            <w:rStyle w:val="Hyperlink"/>
+            <w:sz w:val="24"/>
+            <w:szCs w:val="24"/>
+          </w:rPr>
+          <w:t>https://www.kaggle.com/datasets/arslanali4343/top-personality-dataset?select=2018-personality-data.csv</w:t>
+        </w:r>
+      </w:hyperlink>
+    </w:p>
+    <w:p>
+      <w:pPr>
+        <w:rPr>
+          <w:sz w:val="24"/>
+          <w:szCs w:val="24"/>
+        </w:rPr>
+      </w:pPr>
+      <w:hyperlink r:id="rId43" w:history="1">
+        <w:r>
+          <w:rPr>
+            <w:rStyle w:val="Hyperlink"/>
+            <w:sz w:val="24"/>
+            <w:szCs w:val="24"/>
+          </w:rPr>
+          <w:t>https://www.kaggle.com/datasets/datasnaek/mbti-type</w:t>
+        </w:r>
+      </w:hyperlink>
+    </w:p>
+    <w:p>
+      <w:pPr>
+        <w:rPr>
+          <w:sz w:val="24"/>
+          <w:szCs w:val="24"/>
+        </w:rPr>
+      </w:pPr>
+      <w:hyperlink r:id="rId44" w:history="1">
+        <w:r>
+          <w:rPr>
+            <w:rStyle w:val="Hyperlink"/>
+            <w:sz w:val="24"/>
+            <w:szCs w:val="24"/>
+          </w:rPr>
+          <w:t>https://www.kaggle.com/datasets/zeyadkhalid/mbti-personality-types-500-dataset</w:t>
+        </w:r>
+      </w:hyperlink>
+    </w:p>
+    <w:p>
+      <w:pPr>
+        <w:rPr>
+          <w:sz w:val="24"/>
+          <w:szCs w:val="24"/>
+        </w:rPr>
+      </w:pPr>
+      <w:hyperlink r:id="rId45" w:history="1">
+        <w:r>
+          <w:rPr>
+            <w:rStyle w:val="Hyperlink"/>
+            <w:sz w:val="24"/>
+            <w:szCs w:val="24"/>
+          </w:rPr>
+          <w:t>https://www.kaggle.com/datasets/yamaerenay/mbtitypes-full?select=countries.csv</w:t>
+        </w:r>
+      </w:hyperlink>
+    </w:p>
+    <w:p>
+      <w:pPr>
+        <w:rPr>
+          <w:sz w:val="24"/>
+          <w:szCs w:val="24"/>
+        </w:rPr>
+      </w:pPr>
+      <w:hyperlink r:id="rId46" w:history="1">
+        <w:r>
+          <w:rPr>
+            <w:rStyle w:val="Hyperlink"/>
+            <w:sz w:val="24"/>
+            <w:szCs w:val="24"/>
+          </w:rPr>
+          <w:t>https://www.kaggle.com/datasets/kashish8610/mbti-personality-classification-ai-challenge?select=TRAIN.csv</w:t>
+        </w:r>
+      </w:hyperlink>
+    </w:p>
+    <w:p>
+      <w:pPr>
+        <w:rPr>
+          <w:sz w:val="24"/>
+          <w:szCs w:val="24"/>
+        </w:rPr>
+      </w:pPr>
+      <w:hyperlink r:id="rId47" w:history="1">
+        <w:r>
+          <w:rPr>
+            <w:rStyle w:val="Hyperlink"/>
+            <w:sz w:val="24"/>
+            <w:szCs w:val="24"/>
+          </w:rPr>
+          <w:t>https://www.kaggle.com/datasets/anshulmehtakaggl/60k-responses-of-16-personalities-test-mbt?select=16P.csv</w:t>
+        </w:r>
+      </w:hyperlink>
+    </w:p>
+    <w:p>
+      <w:pPr>
+        <w:rPr>
+          <w:sz w:val="24"/>
+          <w:szCs w:val="24"/>
+        </w:rPr>
+      </w:pPr>
+      <w:hyperlink r:id="rId48" w:history="1">
+        <w:r>
+          <w:rPr>
+            <w:rStyle w:val="Hyperlink"/>
+            <w:sz w:val="24"/>
+            <w:szCs w:val="24"/>
+          </w:rPr>
+          <w:t>https://www.kaggle.com/datasets/pratiksharm/mbti-personality</w:t>
+        </w:r>
+      </w:hyperlink>
+    </w:p>
+    <w:p>
+      <w:pPr>
+        <w:rPr>
+          <w:sz w:val="24"/>
+          <w:szCs w:val="24"/>
+        </w:rPr>
+      </w:pPr>
+      <w:hyperlink r:id="rId49" w:history="1">
+        <w:r>
+          <w:rPr>
+            <w:rStyle w:val="Hyperlink"/>
+            <w:sz w:val="24"/>
+            <w:szCs w:val="24"/>
+          </w:rPr>
+          <w:t>https://www.kaggle.com/datasets/rneelagi/naop-personality-classification-dataset</w:t>
+        </w:r>
+      </w:hyperlink>
+    </w:p>
+    <w:p>
+      <w:pPr>
+        <w:rPr>
+          <w:sz w:val="24"/>
+          <w:szCs w:val="24"/>
+        </w:rPr>
+      </w:pPr>
+    </w:p>
+    <w:p>
+      <w:pPr>
+        <w:rPr>
+          <w:sz w:val="24"/>
+          <w:szCs w:val="24"/>
+        </w:rPr>
+      </w:pPr>
+      <w:hyperlink r:id="rId50" w:history="1">
+        <w:r>
+          <w:rPr>
+            <w:rStyle w:val="Hyperlink"/>
+            <w:sz w:val="24"/>
+            <w:szCs w:val="24"/>
+          </w:rPr>
+          <w:t>https://www.kaggle.com/datasets/keshav26goyal/mbti-personality-classification-ai-challenge</w:t>
+        </w:r>
+      </w:hyperlink>
+    </w:p>
+    <w:p>
+      <w:pPr>
+        <w:rPr>
+          <w:sz w:val="24"/>
+          <w:szCs w:val="24"/>
+        </w:rPr>
+      </w:pPr>
+    </w:p>
+    <w:p>
+      <w:pPr>
+        <w:rPr>
+          <w:sz w:val="24"/>
+          <w:szCs w:val="24"/>
+        </w:rPr>
+      </w:pPr>
+      <w:hyperlink r:id="rId51" w:history="1">
+        <w:r>
+          <w:rPr>
+            <w:rStyle w:val="Hyperlink"/>
+            <w:sz w:val="24"/>
+            <w:szCs w:val="24"/>
+          </w:rPr>
+          <w:t>https://www.kaggle.com/datasets/sank3t/university-student-survey</w:t>
+        </w:r>
+      </w:hyperlink>
+    </w:p>
+    <w:p/>
+    <w:p/>
+    <w:p>
+      <w:r>
+        <w:t>Final Dataset</w:t>
+      </w:r>
+    </w:p>
+    <w:p>
+      <w:hyperlink r:id="rId52" w:history="1">
+        <w:r>
+          <w:rPr>
+            <w:rStyle w:val="Hyperlink"/>
+          </w:rPr>
+          <w:t>https://www.kaggle.com/datasets/ebouearmand59/student-learning-preferences</w:t>
+        </w:r>
+      </w:hyperlink>
+    </w:p>
+    <w:p>
+      <w:hyperlink r:id="rId53" w:history="1">
+        <w:r>
+          <w:rPr>
+            <w:rStyle w:val="Hyperlink"/>
+          </w:rPr>
+          <w:t>https://www.kaggle.com/datasets/sank3t/university-student-survey</w:t>
+        </w:r>
+      </w:hyperlink>
+    </w:p>
+    <w:p>
+      <w:hyperlink r:id="rId54" w:history="1">
+        <w:r>
+          <w:rPr>
+            <w:rStyle w:val="Hyperlink"/>
+          </w:rPr>
+          <w:t>https://www.kaggle.com/datasets/yasserh/stu</w:t>
+        </w:r>
+        <w:r>
+          <w:rPr>
+            <w:rStyle w:val="Hyperlink"/>
+          </w:rPr>
+          <w:t>d</w:t>
+        </w:r>
+        <w:r>
+          <w:rPr>
+            <w:rStyle w:val="Hyperlink"/>
+          </w:rPr>
+          <w:t>ent-marks-dataset</w:t>
         </w:r>
       </w:hyperlink>
     </w:p>
@@ -1884,6 +1900,7 @@
   <w:style w:type="character" w:default="1" w:styleId="DefaultParagraphFont">
     <w:name w:val="Default Paragraph Font"/>
     <w:uiPriority w:val="1"/>
+    <w:semiHidden/>
     <w:unhideWhenUsed/>
   </w:style>
   <w:style w:type="table" w:default="1" w:styleId="TableNormal">

</xml_diff>